<commit_message>
maj fiche de test
</commit_message>
<xml_diff>
--- a/tests/Produit-3.docx
+++ b/tests/Produit-3.docx
@@ -78,7 +78,13 @@
               <w:rPr>
                 <w:rFonts w:ascii="Arial" w:hAnsi="Arial" w:cs="Arial"/>
               </w:rPr>
-              <w:t>0703</w:t>
+              <w:t>070</w:t>
+            </w:r>
+            <w:r>
+              <w:rPr>
+                <w:rFonts w:ascii="Arial" w:hAnsi="Arial" w:cs="Arial"/>
+              </w:rPr>
+              <w:t>4</w:t>
             </w:r>
           </w:p>
         </w:tc>
@@ -2746,19 +2752,7 @@
               <w:rPr>
                 <w:rFonts w:ascii="Arial" w:hAnsi="Arial" w:cs="Arial"/>
               </w:rPr>
-              <w:t xml:space="preserve">Le produit à changer dans la BD vous pouvez aller vérifier sur </w:t>
-            </w:r>
-            <w:r>
-              <w:rPr>
-                <w:rFonts w:ascii="Arial" w:hAnsi="Arial" w:cs="Arial"/>
-              </w:rPr>
-              <w:t>PHPMyAdmin</w:t>
-            </w:r>
-            <w:r>
-              <w:rPr>
-                <w:rFonts w:ascii="Arial" w:hAnsi="Arial" w:cs="Arial"/>
-              </w:rPr>
-              <w:t xml:space="preserve"> que le produit a bien changé.</w:t>
+              <w:t>Le produit à changer dans la BD vous pouvez aller vérifier sur PHPMyAdmin que le produit a bien changé.</w:t>
             </w:r>
           </w:p>
         </w:tc>
@@ -2964,13 +2958,7 @@
               <w:rPr>
                 <w:rFonts w:ascii="Arial" w:hAnsi="Arial" w:cs="Arial"/>
               </w:rPr>
-              <w:t>Le produit à changer</w:t>
-            </w:r>
-            <w:r>
-              <w:rPr>
-                <w:rFonts w:ascii="Arial" w:hAnsi="Arial" w:cs="Arial"/>
-              </w:rPr>
-              <w:t xml:space="preserve"> en laissant </w:t>
+              <w:t xml:space="preserve">Le produit à changer en laissant </w:t>
             </w:r>
             <w:r>
               <w:rPr>
@@ -3016,19 +3004,7 @@
               <w:rPr>
                 <w:rFonts w:ascii="Arial" w:hAnsi="Arial" w:cs="Arial"/>
               </w:rPr>
-              <w:t xml:space="preserve"> dans la </w:t>
-            </w:r>
-            <w:r>
-              <w:rPr>
-                <w:rFonts w:ascii="Arial" w:hAnsi="Arial" w:cs="Arial"/>
-              </w:rPr>
-              <w:t>BD</w:t>
-            </w:r>
-            <w:r>
-              <w:rPr>
-                <w:rFonts w:ascii="Arial" w:hAnsi="Arial" w:cs="Arial"/>
-              </w:rPr>
-              <w:t xml:space="preserve"> vous pouvez aller vérifier sur PHPMyAdmin que le produit a bien changé.</w:t>
+              <w:t xml:space="preserve"> dans la BD vous pouvez aller vérifier sur PHPMyAdmin que le produit a bien changé.</w:t>
             </w:r>
           </w:p>
         </w:tc>
@@ -3187,12 +3163,10 @@
       </w:pPr>
     </w:p>
     <w:sectPr>
-      <w:headerReference w:type="even" r:id="rId8"/>
-      <w:headerReference w:type="default" r:id="rId9"/>
-      <w:footerReference w:type="even" r:id="rId10"/>
-      <w:footerReference w:type="default" r:id="rId11"/>
-      <w:headerReference w:type="first" r:id="rId12"/>
-      <w:footerReference w:type="first" r:id="rId13"/>
+      <w:headerReference w:type="default" r:id="rId8"/>
+      <w:footerReference w:type="default" r:id="rId9"/>
+      <w:headerReference w:type="first" r:id="rId10"/>
+      <w:footerReference w:type="first" r:id="rId11"/>
       <w:pgSz w:w="16838" w:h="11906" w:orient="landscape"/>
       <w:pgMar w:top="1134" w:right="1418" w:bottom="1134" w:left="1418" w:header="284" w:footer="284" w:gutter="0"/>
       <w:cols w:space="720"/>
@@ -3223,16 +3197,6 @@
 </file>
 
 <file path=word/footer1.xml><?xml version="1.0" encoding="utf-8"?>
-<w:ftr xmlns:wpc="http://schemas.microsoft.com/office/word/2010/wordprocessingCanvas" xmlns:cx="http://schemas.microsoft.com/office/drawing/2014/chartex" xmlns:cx1="http://schemas.microsoft.com/office/drawing/2015/9/8/chartex" xmlns:cx2="http://schemas.microsoft.com/office/drawing/2015/10/21/chartex" xmlns:cx3="http://schemas.microsoft.com/office/drawing/2016/5/9/chartex" xmlns:cx4="http://schemas.microsoft.com/office/drawing/2016/5/10/chartex" xmlns:cx5="http://schemas.microsoft.com/office/drawing/2016/5/11/chartex" xmlns:cx6="http://schemas.microsoft.com/office/drawing/2016/5/12/chartex" xmlns:cx7="http://schemas.microsoft.com/office/drawing/2016/5/13/chartex" xmlns:cx8="http://schemas.microsoft.com/office/drawing/2016/5/14/chartex" xmlns:mc="http://schemas.openxmlformats.org/markup-compatibility/2006" xmlns:aink="http://schemas.microsoft.com/office/drawing/2016/ink" xmlns:am3d="http://schemas.microsoft.com/office/drawing/2017/model3d" xmlns:o="urn:schemas-microsoft-com:office:office" xmlns:oel="http://schemas.microsoft.com/office/2019/extlst" xmlns:r="http://schemas.openxmlformats.org/officeDocument/2006/relationships" xmlns:m="http://schemas.openxmlformats.org/officeDocument/2006/math" xmlns:v="urn:schemas-microsoft-com:vml" xmlns:wp14="http://schemas.microsoft.com/office/word/2010/wordprocessingDrawing" xmlns:wp="http://schemas.openxmlformats.org/drawingml/2006/wordprocessingDrawing" xmlns:w10="urn:schemas-microsoft-com:office:word" xmlns:w="http://schemas.openxmlformats.org/wordprocessingml/2006/main" xmlns:w14="http://schemas.microsoft.com/office/word/2010/wordml" xmlns:w15="http://schemas.microsoft.com/office/word/2012/wordml" xmlns:w16cex="http://schemas.microsoft.com/office/word/2018/wordml/cex" xmlns:w16cid="http://schemas.microsoft.com/office/word/2016/wordml/cid" xmlns:w16="http://schemas.microsoft.com/office/word/2018/wordml" xmlns:w16du="http://schemas.microsoft.com/office/word/2023/wordml/word16du" xmlns:w16sdtdh="http://schemas.microsoft.com/office/word/2020/wordml/sdtdatahash" xmlns:w16se="http://schemas.microsoft.com/office/word/2015/wordml/symex" xmlns:wpg="http://schemas.microsoft.com/office/word/2010/wordprocessingGroup" xmlns:wpi="http://schemas.microsoft.com/office/word/2010/wordprocessingInk" xmlns:wne="http://schemas.microsoft.com/office/word/2006/wordml" xmlns:wps="http://schemas.microsoft.com/office/word/2010/wordprocessingShape" mc:Ignorable="w14 w15 w16se w16cid w16 w16cex w16sdtdh w16du wp14">
-  <w:p>
-    <w:pPr>
-      <w:pStyle w:val="Pieddepage"/>
-    </w:pPr>
-  </w:p>
-</w:ftr>
-</file>
-
-<file path=word/footer2.xml><?xml version="1.0" encoding="utf-8"?>
 <w:ftr xmlns:wpc="http://schemas.microsoft.com/office/word/2010/wordprocessingCanvas" xmlns:cx="http://schemas.microsoft.com/office/drawing/2014/chartex" xmlns:cx1="http://schemas.microsoft.com/office/drawing/2015/9/8/chartex" xmlns:cx2="http://schemas.microsoft.com/office/drawing/2015/10/21/chartex" xmlns:cx3="http://schemas.microsoft.com/office/drawing/2016/5/9/chartex" xmlns:cx4="http://schemas.microsoft.com/office/drawing/2016/5/10/chartex" xmlns:cx5="http://schemas.microsoft.com/office/drawing/2016/5/11/chartex" xmlns:cx6="http://schemas.microsoft.com/office/drawing/2016/5/12/chartex" xmlns:cx7="http://schemas.microsoft.com/office/drawing/2016/5/13/chartex" xmlns:cx8="http://schemas.microsoft.com/office/drawing/2016/5/14/chartex" xmlns:mc="http://schemas.openxmlformats.org/markup-compatibility/2006" xmlns:aink="http://schemas.microsoft.com/office/drawing/2016/ink" xmlns:am3d="http://schemas.microsoft.com/office/drawing/2017/model3d" xmlns:o="urn:schemas-microsoft-com:office:office" xmlns:oel="http://schemas.microsoft.com/office/2019/extlst" xmlns:r="http://schemas.openxmlformats.org/officeDocument/2006/relationships" xmlns:m="http://schemas.openxmlformats.org/officeDocument/2006/math" xmlns:v="urn:schemas-microsoft-com:vml" xmlns:wp14="http://schemas.microsoft.com/office/word/2010/wordprocessingDrawing" xmlns:wp="http://schemas.openxmlformats.org/drawingml/2006/wordprocessingDrawing" xmlns:w10="urn:schemas-microsoft-com:office:word" xmlns:w="http://schemas.openxmlformats.org/wordprocessingml/2006/main" xmlns:w14="http://schemas.microsoft.com/office/word/2010/wordml" xmlns:w15="http://schemas.microsoft.com/office/word/2012/wordml" xmlns:w16cex="http://schemas.microsoft.com/office/word/2018/wordml/cex" xmlns:w16cid="http://schemas.microsoft.com/office/word/2016/wordml/cid" xmlns:w16="http://schemas.microsoft.com/office/word/2018/wordml" xmlns:w16du="http://schemas.microsoft.com/office/word/2023/wordml/word16du" xmlns:w16sdtdh="http://schemas.microsoft.com/office/word/2020/wordml/sdtdatahash" xmlns:w16se="http://schemas.microsoft.com/office/word/2015/wordml/symex" xmlns:wpg="http://schemas.microsoft.com/office/word/2010/wordprocessingGroup" xmlns:wpi="http://schemas.microsoft.com/office/word/2010/wordprocessingInk" xmlns:wne="http://schemas.microsoft.com/office/word/2006/wordml" xmlns:wps="http://schemas.microsoft.com/office/word/2010/wordprocessingShape" mc:Ignorable="w14 w15 w16se w16cid w16 w16cex w16sdtdh w16du wp14">
   <w:p>
     <w:pPr>
@@ -3280,7 +3244,7 @@
 </w:ftr>
 </file>
 
-<file path=word/footer3.xml><?xml version="1.0" encoding="utf-8"?>
+<file path=word/footer2.xml><?xml version="1.0" encoding="utf-8"?>
 <w:ftr xmlns:wpc="http://schemas.microsoft.com/office/word/2010/wordprocessingCanvas" xmlns:cx="http://schemas.microsoft.com/office/drawing/2014/chartex" xmlns:cx1="http://schemas.microsoft.com/office/drawing/2015/9/8/chartex" xmlns:cx2="http://schemas.microsoft.com/office/drawing/2015/10/21/chartex" xmlns:cx3="http://schemas.microsoft.com/office/drawing/2016/5/9/chartex" xmlns:cx4="http://schemas.microsoft.com/office/drawing/2016/5/10/chartex" xmlns:cx5="http://schemas.microsoft.com/office/drawing/2016/5/11/chartex" xmlns:cx6="http://schemas.microsoft.com/office/drawing/2016/5/12/chartex" xmlns:cx7="http://schemas.microsoft.com/office/drawing/2016/5/13/chartex" xmlns:cx8="http://schemas.microsoft.com/office/drawing/2016/5/14/chartex" xmlns:mc="http://schemas.openxmlformats.org/markup-compatibility/2006" xmlns:aink="http://schemas.microsoft.com/office/drawing/2016/ink" xmlns:am3d="http://schemas.microsoft.com/office/drawing/2017/model3d" xmlns:o="urn:schemas-microsoft-com:office:office" xmlns:oel="http://schemas.microsoft.com/office/2019/extlst" xmlns:r="http://schemas.openxmlformats.org/officeDocument/2006/relationships" xmlns:m="http://schemas.openxmlformats.org/officeDocument/2006/math" xmlns:v="urn:schemas-microsoft-com:vml" xmlns:wp14="http://schemas.microsoft.com/office/word/2010/wordprocessingDrawing" xmlns:wp="http://schemas.openxmlformats.org/drawingml/2006/wordprocessingDrawing" xmlns:w10="urn:schemas-microsoft-com:office:word" xmlns:w="http://schemas.openxmlformats.org/wordprocessingml/2006/main" xmlns:w14="http://schemas.microsoft.com/office/word/2010/wordml" xmlns:w15="http://schemas.microsoft.com/office/word/2012/wordml" xmlns:w16cex="http://schemas.microsoft.com/office/word/2018/wordml/cex" xmlns:w16cid="http://schemas.microsoft.com/office/word/2016/wordml/cid" xmlns:w16="http://schemas.microsoft.com/office/word/2018/wordml" xmlns:w16du="http://schemas.microsoft.com/office/word/2023/wordml/word16du" xmlns:w16sdtdh="http://schemas.microsoft.com/office/word/2020/wordml/sdtdatahash" xmlns:w16se="http://schemas.microsoft.com/office/word/2015/wordml/symex" xmlns:wpg="http://schemas.microsoft.com/office/word/2010/wordprocessingGroup" xmlns:wpi="http://schemas.microsoft.com/office/word/2010/wordprocessingInk" xmlns:wne="http://schemas.microsoft.com/office/word/2006/wordml" xmlns:wps="http://schemas.microsoft.com/office/word/2010/wordprocessingShape" mc:Ignorable="w14 w15 w16se w16cid w16 w16cex w16sdtdh w16du wp14">
   <w:p>
     <w:pPr>
@@ -3349,16 +3313,6 @@
 
 <file path=word/header1.xml><?xml version="1.0" encoding="utf-8"?>
 <w:hdr xmlns:wpc="http://schemas.microsoft.com/office/word/2010/wordprocessingCanvas" xmlns:cx="http://schemas.microsoft.com/office/drawing/2014/chartex" xmlns:cx1="http://schemas.microsoft.com/office/drawing/2015/9/8/chartex" xmlns:cx2="http://schemas.microsoft.com/office/drawing/2015/10/21/chartex" xmlns:cx3="http://schemas.microsoft.com/office/drawing/2016/5/9/chartex" xmlns:cx4="http://schemas.microsoft.com/office/drawing/2016/5/10/chartex" xmlns:cx5="http://schemas.microsoft.com/office/drawing/2016/5/11/chartex" xmlns:cx6="http://schemas.microsoft.com/office/drawing/2016/5/12/chartex" xmlns:cx7="http://schemas.microsoft.com/office/drawing/2016/5/13/chartex" xmlns:cx8="http://schemas.microsoft.com/office/drawing/2016/5/14/chartex" xmlns:mc="http://schemas.openxmlformats.org/markup-compatibility/2006" xmlns:aink="http://schemas.microsoft.com/office/drawing/2016/ink" xmlns:am3d="http://schemas.microsoft.com/office/drawing/2017/model3d" xmlns:o="urn:schemas-microsoft-com:office:office" xmlns:oel="http://schemas.microsoft.com/office/2019/extlst" xmlns:r="http://schemas.openxmlformats.org/officeDocument/2006/relationships" xmlns:m="http://schemas.openxmlformats.org/officeDocument/2006/math" xmlns:v="urn:schemas-microsoft-com:vml" xmlns:wp14="http://schemas.microsoft.com/office/word/2010/wordprocessingDrawing" xmlns:wp="http://schemas.openxmlformats.org/drawingml/2006/wordprocessingDrawing" xmlns:w10="urn:schemas-microsoft-com:office:word" xmlns:w="http://schemas.openxmlformats.org/wordprocessingml/2006/main" xmlns:w14="http://schemas.microsoft.com/office/word/2010/wordml" xmlns:w15="http://schemas.microsoft.com/office/word/2012/wordml" xmlns:w16cex="http://schemas.microsoft.com/office/word/2018/wordml/cex" xmlns:w16cid="http://schemas.microsoft.com/office/word/2016/wordml/cid" xmlns:w16="http://schemas.microsoft.com/office/word/2018/wordml" xmlns:w16du="http://schemas.microsoft.com/office/word/2023/wordml/word16du" xmlns:w16sdtdh="http://schemas.microsoft.com/office/word/2020/wordml/sdtdatahash" xmlns:w16se="http://schemas.microsoft.com/office/word/2015/wordml/symex" xmlns:wpg="http://schemas.microsoft.com/office/word/2010/wordprocessingGroup" xmlns:wpi="http://schemas.microsoft.com/office/word/2010/wordprocessingInk" xmlns:wne="http://schemas.microsoft.com/office/word/2006/wordml" xmlns:wps="http://schemas.microsoft.com/office/word/2010/wordprocessingShape" mc:Ignorable="w14 w15 w16se w16cid w16 w16cex w16sdtdh w16du wp14">
-  <w:p>
-    <w:pPr>
-      <w:pStyle w:val="En-tte"/>
-    </w:pPr>
-  </w:p>
-</w:hdr>
-</file>
-
-<file path=word/header2.xml><?xml version="1.0" encoding="utf-8"?>
-<w:hdr xmlns:wpc="http://schemas.microsoft.com/office/word/2010/wordprocessingCanvas" xmlns:cx="http://schemas.microsoft.com/office/drawing/2014/chartex" xmlns:cx1="http://schemas.microsoft.com/office/drawing/2015/9/8/chartex" xmlns:cx2="http://schemas.microsoft.com/office/drawing/2015/10/21/chartex" xmlns:cx3="http://schemas.microsoft.com/office/drawing/2016/5/9/chartex" xmlns:cx4="http://schemas.microsoft.com/office/drawing/2016/5/10/chartex" xmlns:cx5="http://schemas.microsoft.com/office/drawing/2016/5/11/chartex" xmlns:cx6="http://schemas.microsoft.com/office/drawing/2016/5/12/chartex" xmlns:cx7="http://schemas.microsoft.com/office/drawing/2016/5/13/chartex" xmlns:cx8="http://schemas.microsoft.com/office/drawing/2016/5/14/chartex" xmlns:mc="http://schemas.openxmlformats.org/markup-compatibility/2006" xmlns:aink="http://schemas.microsoft.com/office/drawing/2016/ink" xmlns:am3d="http://schemas.microsoft.com/office/drawing/2017/model3d" xmlns:o="urn:schemas-microsoft-com:office:office" xmlns:oel="http://schemas.microsoft.com/office/2019/extlst" xmlns:r="http://schemas.openxmlformats.org/officeDocument/2006/relationships" xmlns:m="http://schemas.openxmlformats.org/officeDocument/2006/math" xmlns:v="urn:schemas-microsoft-com:vml" xmlns:wp14="http://schemas.microsoft.com/office/word/2010/wordprocessingDrawing" xmlns:wp="http://schemas.openxmlformats.org/drawingml/2006/wordprocessingDrawing" xmlns:w10="urn:schemas-microsoft-com:office:word" xmlns:w="http://schemas.openxmlformats.org/wordprocessingml/2006/main" xmlns:w14="http://schemas.microsoft.com/office/word/2010/wordml" xmlns:w15="http://schemas.microsoft.com/office/word/2012/wordml" xmlns:w16cex="http://schemas.microsoft.com/office/word/2018/wordml/cex" xmlns:w16cid="http://schemas.microsoft.com/office/word/2016/wordml/cid" xmlns:w16="http://schemas.microsoft.com/office/word/2018/wordml" xmlns:w16du="http://schemas.microsoft.com/office/word/2023/wordml/word16du" xmlns:w16sdtdh="http://schemas.microsoft.com/office/word/2020/wordml/sdtdatahash" xmlns:w16se="http://schemas.microsoft.com/office/word/2015/wordml/symex" xmlns:wpg="http://schemas.microsoft.com/office/word/2010/wordprocessingGroup" xmlns:wpi="http://schemas.microsoft.com/office/word/2010/wordprocessingInk" xmlns:wne="http://schemas.microsoft.com/office/word/2006/wordml" xmlns:wps="http://schemas.microsoft.com/office/word/2010/wordprocessingShape" mc:Ignorable="w14 w15 w16se w16cid w16 w16cex w16sdtdh w16du wp14">
   <w:tbl>
     <w:tblPr>
       <w:tblW w:w="16315" w:type="dxa"/>
@@ -3559,7 +3513,13 @@
             <w:rPr>
               <w:rFonts w:ascii="Arial" w:hAnsi="Arial" w:cs="Arial"/>
             </w:rPr>
-            <w:t>Produit – 3</w:t>
+            <w:t xml:space="preserve">Produit – </w:t>
+          </w:r>
+          <w:r>
+            <w:rPr>
+              <w:rFonts w:ascii="Arial" w:hAnsi="Arial" w:cs="Arial"/>
+            </w:rPr>
+            <w:t>4</w:t>
           </w:r>
         </w:p>
       </w:tc>
@@ -3756,7 +3716,7 @@
 </w:hdr>
 </file>
 
-<file path=word/header3.xml><?xml version="1.0" encoding="utf-8"?>
+<file path=word/header2.xml><?xml version="1.0" encoding="utf-8"?>
 <w:hdr xmlns:wpc="http://schemas.microsoft.com/office/word/2010/wordprocessingCanvas" xmlns:cx="http://schemas.microsoft.com/office/drawing/2014/chartex" xmlns:cx1="http://schemas.microsoft.com/office/drawing/2015/9/8/chartex" xmlns:cx2="http://schemas.microsoft.com/office/drawing/2015/10/21/chartex" xmlns:cx3="http://schemas.microsoft.com/office/drawing/2016/5/9/chartex" xmlns:cx4="http://schemas.microsoft.com/office/drawing/2016/5/10/chartex" xmlns:cx5="http://schemas.microsoft.com/office/drawing/2016/5/11/chartex" xmlns:cx6="http://schemas.microsoft.com/office/drawing/2016/5/12/chartex" xmlns:cx7="http://schemas.microsoft.com/office/drawing/2016/5/13/chartex" xmlns:cx8="http://schemas.microsoft.com/office/drawing/2016/5/14/chartex" xmlns:mc="http://schemas.openxmlformats.org/markup-compatibility/2006" xmlns:aink="http://schemas.microsoft.com/office/drawing/2016/ink" xmlns:am3d="http://schemas.microsoft.com/office/drawing/2017/model3d" xmlns:o="urn:schemas-microsoft-com:office:office" xmlns:oel="http://schemas.microsoft.com/office/2019/extlst" xmlns:r="http://schemas.openxmlformats.org/officeDocument/2006/relationships" xmlns:m="http://schemas.openxmlformats.org/officeDocument/2006/math" xmlns:v="urn:schemas-microsoft-com:vml" xmlns:wp14="http://schemas.microsoft.com/office/word/2010/wordprocessingDrawing" xmlns:wp="http://schemas.openxmlformats.org/drawingml/2006/wordprocessingDrawing" xmlns:w10="urn:schemas-microsoft-com:office:word" xmlns:w="http://schemas.openxmlformats.org/wordprocessingml/2006/main" xmlns:w14="http://schemas.microsoft.com/office/word/2010/wordml" xmlns:w15="http://schemas.microsoft.com/office/word/2012/wordml" xmlns:w16cex="http://schemas.microsoft.com/office/word/2018/wordml/cex" xmlns:w16cid="http://schemas.microsoft.com/office/word/2016/wordml/cid" xmlns:w16="http://schemas.microsoft.com/office/word/2018/wordml" xmlns:w16du="http://schemas.microsoft.com/office/word/2023/wordml/word16du" xmlns:w16sdtdh="http://schemas.microsoft.com/office/word/2020/wordml/sdtdatahash" xmlns:w16se="http://schemas.microsoft.com/office/word/2015/wordml/symex" xmlns:wpg="http://schemas.microsoft.com/office/word/2010/wordprocessingGroup" xmlns:wpi="http://schemas.microsoft.com/office/word/2010/wordprocessingInk" xmlns:wne="http://schemas.microsoft.com/office/word/2006/wordml" xmlns:wps="http://schemas.microsoft.com/office/word/2010/wordprocessingShape" mc:Ignorable="w14 w15 w16se w16cid w16 w16cex w16sdtdh w16du wp14">
   <w:tbl>
     <w:tblPr>

</xml_diff>